<commit_message>
i wrote the project definition
</commit_message>
<xml_diff>
--- a/Business Statement Report/Project_3_ali.docx
+++ b/Business Statement Report/Project_3_ali.docx
@@ -41,148 +41,193 @@
     </w:p>
     <w:p>
       <w:pPr>
-        <w:rPr>
-          <w:b/>
+        <w:ind w:firstLine="720"/>
+        <w:rPr>
+          <w:sz w:val="24"/>
+          <w:szCs w:val="24"/>
           <w:lang w:val="en-US"/>
         </w:rPr>
       </w:pPr>
-      <w:proofErr w:type="spellStart"/>
-      <w:r>
-        <w:rPr>
-          <w:b/>
-          <w:lang w:val="en-US"/>
-        </w:rPr>
-        <w:t>Redescribe</w:t>
-      </w:r>
-      <w:proofErr w:type="spellEnd"/>
-      <w:r>
-        <w:rPr>
-          <w:b/>
-          <w:lang w:val="en-US"/>
-        </w:rPr>
-        <w:t xml:space="preserve"> of Project</w:t>
+      <w:r>
+        <w:rPr>
+          <w:sz w:val="24"/>
+          <w:szCs w:val="24"/>
+          <w:lang w:val="en-US"/>
+        </w:rPr>
+        <w:t>At</w:t>
+      </w:r>
+      <w:r>
+        <w:rPr>
+          <w:sz w:val="24"/>
+          <w:szCs w:val="24"/>
+          <w:lang w:val="en-US"/>
+        </w:rPr>
+        <w:t xml:space="preserve"> this project, there are two robots and these robots try to catch each other. Then, it which catches other wins.</w:t>
+      </w:r>
+      <w:r>
+        <w:rPr>
+          <w:sz w:val="24"/>
+          <w:szCs w:val="24"/>
+          <w:lang w:val="en-US"/>
+        </w:rPr>
+        <w:t xml:space="preserve"> Robots will compete on a road. This road is not </w:t>
+      </w:r>
+      <w:r>
+        <w:rPr>
+          <w:sz w:val="24"/>
+          <w:szCs w:val="24"/>
+          <w:lang w:val="en-US"/>
+        </w:rPr>
+        <w:t>straight forward</w:t>
+      </w:r>
+      <w:r>
+        <w:rPr>
+          <w:sz w:val="24"/>
+          <w:szCs w:val="24"/>
+          <w:lang w:val="en-US"/>
+        </w:rPr>
+        <w:t xml:space="preserve"> road. This road has elliptical shape and width of road is variable. The aim of the project is that a robot should approach the other around 5 cm. While </w:t>
+      </w:r>
+      <w:r>
+        <w:rPr>
+          <w:sz w:val="24"/>
+          <w:szCs w:val="24"/>
+          <w:lang w:val="en-US"/>
+        </w:rPr>
+        <w:t xml:space="preserve">a </w:t>
+      </w:r>
+      <w:r>
+        <w:rPr>
+          <w:sz w:val="24"/>
+          <w:szCs w:val="24"/>
+          <w:lang w:val="en-US"/>
+        </w:rPr>
+        <w:t>robot tr</w:t>
+      </w:r>
+      <w:r>
+        <w:rPr>
+          <w:sz w:val="24"/>
+          <w:szCs w:val="24"/>
+          <w:lang w:val="en-US"/>
+        </w:rPr>
+        <w:t>ies</w:t>
+      </w:r>
+      <w:r>
+        <w:rPr>
+          <w:sz w:val="24"/>
+          <w:szCs w:val="24"/>
+          <w:lang w:val="en-US"/>
+        </w:rPr>
+        <w:t xml:space="preserve"> to catch </w:t>
+      </w:r>
+      <w:r>
+        <w:rPr>
+          <w:sz w:val="24"/>
+          <w:szCs w:val="24"/>
+          <w:lang w:val="en-US"/>
+        </w:rPr>
+        <w:t xml:space="preserve">the </w:t>
+      </w:r>
+      <w:r>
+        <w:rPr>
+          <w:sz w:val="24"/>
+          <w:szCs w:val="24"/>
+          <w:lang w:val="en-US"/>
+        </w:rPr>
+        <w:t xml:space="preserve">other, </w:t>
+      </w:r>
+      <w:r>
+        <w:rPr>
+          <w:sz w:val="24"/>
+          <w:szCs w:val="24"/>
+          <w:lang w:val="en-US"/>
+        </w:rPr>
+        <w:t xml:space="preserve">it should not get out of line. If it is, it will lose the race. </w:t>
       </w:r>
     </w:p>
     <w:p>
       <w:pPr>
-        <w:rPr>
+        <w:ind w:firstLine="720"/>
+        <w:rPr>
+          <w:sz w:val="24"/>
+          <w:szCs w:val="24"/>
           <w:lang w:val="en-US"/>
         </w:rPr>
       </w:pPr>
       <w:r>
         <w:rPr>
-          <w:lang w:val="en-US"/>
-        </w:rPr>
-        <w:t>In this project, there are two robots and these robots try to catch each other. Then, it which catches other wins.</w:t>
-      </w:r>
-      <w:r>
-        <w:rPr>
-          <w:lang w:val="en-US"/>
-        </w:rPr>
-        <w:t xml:space="preserve"> Robots will compete on a road. This road is not regular road. This road has elliptical shape and width of road is variable. The aim of the project is that a robot should approach the other around 5 cm. While </w:t>
-      </w:r>
-      <w:r>
-        <w:rPr>
-          <w:lang w:val="en-US"/>
-        </w:rPr>
-        <w:t xml:space="preserve">a </w:t>
-      </w:r>
-      <w:r>
-        <w:rPr>
-          <w:lang w:val="en-US"/>
-        </w:rPr>
-        <w:t>robot tr</w:t>
-      </w:r>
-      <w:r>
-        <w:rPr>
-          <w:lang w:val="en-US"/>
-        </w:rPr>
-        <w:t>ies</w:t>
-      </w:r>
-      <w:r>
-        <w:rPr>
-          <w:lang w:val="en-US"/>
-        </w:rPr>
-        <w:t xml:space="preserve"> to catch </w:t>
-      </w:r>
-      <w:r>
-        <w:rPr>
-          <w:lang w:val="en-US"/>
-        </w:rPr>
-        <w:t xml:space="preserve">the </w:t>
-      </w:r>
-      <w:r>
-        <w:rPr>
-          <w:lang w:val="en-US"/>
-        </w:rPr>
-        <w:t xml:space="preserve">other, </w:t>
-      </w:r>
-      <w:r>
-        <w:rPr>
-          <w:lang w:val="en-US"/>
-        </w:rPr>
-        <w:t xml:space="preserve">it should not get out of line. If it is, it will lose the race. </w:t>
+          <w:sz w:val="24"/>
+          <w:szCs w:val="24"/>
+          <w:lang w:val="en-US"/>
+        </w:rPr>
+        <w:t xml:space="preserve">Moreover, </w:t>
+      </w:r>
+      <w:r>
+        <w:rPr>
+          <w:sz w:val="24"/>
+          <w:szCs w:val="24"/>
+          <w:lang w:val="en-US"/>
+        </w:rPr>
+        <w:t xml:space="preserve">they who control the motor properly will win since if they control the motor properly, robot does not get out of line and robot goes faster. Because of this, I think PID controller should be used well. Also, to distinguish the road, image processing should be used. </w:t>
+      </w:r>
+      <w:r>
+        <w:rPr>
+          <w:sz w:val="24"/>
+          <w:szCs w:val="24"/>
+          <w:lang w:val="en-US"/>
+        </w:rPr>
+        <w:t xml:space="preserve">Moreover, in order to finish the road, while robot is turning upper part of ellipse, it should slow down since if it is not, it can be driven away. </w:t>
+      </w:r>
+      <w:r>
+        <w:rPr>
+          <w:sz w:val="24"/>
+          <w:szCs w:val="24"/>
+          <w:lang w:val="en-US"/>
+        </w:rPr>
+        <w:t>Also, we will be familiar with some microcontroller</w:t>
       </w:r>
     </w:p>
     <w:p>
       <w:pPr>
         <w:rPr>
+          <w:sz w:val="24"/>
+          <w:szCs w:val="24"/>
           <w:lang w:val="en-US"/>
         </w:rPr>
       </w:pPr>
+      <w:r>
+        <w:rPr>
+          <w:sz w:val="24"/>
+          <w:szCs w:val="24"/>
+          <w:lang w:val="en-US"/>
+        </w:rPr>
+        <w:tab/>
+      </w:r>
+      <w:r>
+        <w:rPr>
+          <w:sz w:val="24"/>
+          <w:szCs w:val="24"/>
+          <w:lang w:val="en-US"/>
+        </w:rPr>
+        <w:t>Finally,</w:t>
+      </w:r>
+      <w:r>
+        <w:rPr>
+          <w:sz w:val="24"/>
+          <w:szCs w:val="24"/>
+          <w:lang w:val="en-US"/>
+        </w:rPr>
+        <w:t xml:space="preserve"> we will learn a lot of things. These are image processing algorithm, PID controller, usage of microcontroller with some peripheral.  </w:t>
+      </w:r>
     </w:p>
     <w:p>
       <w:pPr>
         <w:rPr>
-          <w:b/>
           <w:lang w:val="en-US"/>
         </w:rPr>
       </w:pPr>
-      <w:proofErr w:type="spellStart"/>
-      <w:r>
-        <w:rPr>
-          <w:b/>
-          <w:lang w:val="en-US"/>
-        </w:rPr>
-        <w:t>Interpret</w:t>
-      </w:r>
-      <w:r>
-        <w:rPr>
-          <w:b/>
-          <w:lang w:val="en-US"/>
-        </w:rPr>
-        <w:t>ion</w:t>
-      </w:r>
-      <w:proofErr w:type="spellEnd"/>
-    </w:p>
-    <w:p>
-      <w:pPr>
-        <w:rPr>
-          <w:lang w:val="en-US"/>
-        </w:rPr>
-      </w:pPr>
-      <w:r>
-        <w:rPr>
-          <w:lang w:val="en-US"/>
-        </w:rPr>
-        <w:t xml:space="preserve">In this project, they who control the motor properly will win since if they control the motor properly, robot does not get out of line and robot goes faster. Because of this, I think PID controller should be used well. Also, to distinguish the road, image processing should be used. </w:t>
-      </w:r>
       <w:bookmarkStart w:id="0" w:name="_GoBack"/>
       <w:bookmarkEnd w:id="0"/>
-    </w:p>
-    <w:p>
-      <w:pPr>
-        <w:rPr>
-          <w:lang w:val="en-US"/>
-        </w:rPr>
-      </w:pPr>
-    </w:p>
-    <w:p>
-      <w:pPr>
-        <w:rPr>
-          <w:lang w:val="en-US"/>
-        </w:rPr>
-      </w:pPr>
     </w:p>
     <w:sectPr>
       <w:pgSz w:w="12240" w:h="15840"/>

</xml_diff>